<commit_message>
cambio en necesidades del cliente
</commit_message>
<xml_diff>
--- a/Analisis/visionamiento.docx
+++ b/Analisis/visionamiento.docx
@@ -35,15 +35,7 @@
         <w:jc w:val="both"/>
       </w:pPr>
       <w:r>
-        <w:t xml:space="preserve">El gerente de la empresa de producción de Lácteos </w:t>
-      </w:r>
-      <w:proofErr w:type="spellStart"/>
-      <w:r>
-        <w:t>Ecolac</w:t>
-      </w:r>
-      <w:proofErr w:type="spellEnd"/>
-      <w:r>
-        <w:t>, ha solicitado la creación de un programa que permita llevar el control de las operaciones  tanto de producción como de distribución de sus productos entre los que están los siguientes: leche pasteurizada, yogurt, queso fresco, crema de leche, mantequilla y manjar de leche.</w:t>
+        <w:t>El gerente de la empresa de producción de Lácteos Ecolac, ha solicitado la creación de un programa que permita llevar el control de las operaciones  tanto de producción como de distribución de sus productos entre los que están los siguientes: leche pasteurizada, yogurt, queso fresco, crema de leche, mantequilla y manjar de leche.</w:t>
       </w:r>
     </w:p>
     <w:p>
@@ -215,8 +207,22 @@
                 <w:rFonts w:eastAsiaTheme="minorEastAsia"/>
               </w:rPr>
             </w:pPr>
+            <w:r>
+              <w:rPr>
+                <w:rFonts w:eastAsiaTheme="minorEastAsia"/>
+              </w:rPr>
+              <w:t>cambio</w:t>
+            </w:r>
             <w:bookmarkStart w:id="0" w:name="_GoBack"/>
             <w:bookmarkEnd w:id="0"/>
+          </w:p>
+          <w:p>
+            <w:pPr>
+              <w:spacing w:line="240" w:lineRule="auto"/>
+              <w:rPr>
+                <w:rFonts w:eastAsiaTheme="minorEastAsia"/>
+              </w:rPr>
+            </w:pPr>
           </w:p>
         </w:tc>
         <w:tc>
@@ -1408,7 +1414,7 @@
   <a:extraClrSchemeLst/>
   <a:extLst>
     <a:ext uri="{05A4C25C-085E-4340-85A3-A5531E510DB2}">
-      <thm15:themeFamily xmlns="" xmlns:thm15="http://schemas.microsoft.com/office/thememl/2012/main" name="Office Theme" id="{62F939B6-93AF-4DB8-9C6B-D6C7DFDC589F}" vid="{4A3C46E8-61CC-4603-A589-7422A47A8E4A}"/>
+      <thm15:themeFamily xmlns:thm15="http://schemas.microsoft.com/office/thememl/2012/main" xmlns="" name="Office Theme" id="{62F939B6-93AF-4DB8-9C6B-D6C7DFDC589F}" vid="{4A3C46E8-61CC-4603-A589-7422A47A8E4A}"/>
     </a:ext>
   </a:extLst>
 </a:theme>

</xml_diff>